<commit_message>
Update Hvordan koble til og bruke GitHub.docx
</commit_message>
<xml_diff>
--- a/Dokumentasjon/Hvordan koble til og bruke GitHub.docx
+++ b/Dokumentasjon/Hvordan koble til og bruke GitHub.docx
@@ -14,7 +14,23 @@
           <w:b/>
           <w:bCs/>
         </w:rPr>
-        <w:t>Fordeler med bruk av Github:</w:t>
+        <w:t xml:space="preserve">Fordeler med bruk av </w:t>
+      </w:r>
+      <w:proofErr w:type="spellStart"/>
+      <w:r>
+        <w:rPr>
+          <w:b/>
+          <w:bCs/>
+        </w:rPr>
+        <w:t>Github</w:t>
+      </w:r>
+      <w:proofErr w:type="spellEnd"/>
+      <w:r>
+        <w:rPr>
+          <w:b/>
+          <w:bCs/>
+        </w:rPr>
+        <w:t>:</w:t>
       </w:r>
     </w:p>
     <w:p>
@@ -59,10 +75,18 @@
         </w:numPr>
       </w:pPr>
       <w:r>
-        <w:t xml:space="preserve">Kan </w:t>
-      </w:r>
-      <w:r>
-        <w:t>oppdatere/laste opp filer vha. scripts osv.</w:t>
+        <w:t xml:space="preserve">Kan skrive filer direkte til </w:t>
+      </w:r>
+      <w:proofErr w:type="spellStart"/>
+      <w:r>
+        <w:t>Github</w:t>
+      </w:r>
+      <w:proofErr w:type="spellEnd"/>
+      <w:r>
+        <w:t xml:space="preserve"> </w:t>
+      </w:r>
+      <w:r>
+        <w:t>vha. R-scripts osv.</w:t>
       </w:r>
     </w:p>
     <w:p>
@@ -72,287 +96,154 @@
           <w:ilvl w:val="0"/>
           <w:numId w:val="4"/>
         </w:numPr>
-        <w:rPr>
-          <w:lang w:val="nn-NO"/>
-        </w:rPr>
-      </w:pPr>
-      <w:r>
-        <w:rPr>
-          <w:lang w:val="nn-NO"/>
-        </w:rPr>
+      </w:pPr>
+      <w:r>
         <w:t xml:space="preserve">Designet for </w:t>
       </w:r>
       <w:r>
-        <w:rPr>
-          <w:lang w:val="nn-NO"/>
-        </w:rPr>
-        <w:t>samarbeid i grupper.</w:t>
+        <w:t>samarbeid i grupper</w:t>
+      </w:r>
+      <w:r>
+        <w:t xml:space="preserve">, spesielt mht. </w:t>
+      </w:r>
+      <w:r>
+        <w:t>v</w:t>
+      </w:r>
+      <w:r>
+        <w:t>ersjonskontroll</w:t>
+      </w:r>
+      <w:r>
+        <w:t xml:space="preserve"> (</w:t>
+      </w:r>
+      <w:r>
+        <w:t>når</w:t>
+      </w:r>
+      <w:r>
+        <w:t xml:space="preserve"> og hvilke</w:t>
+      </w:r>
+      <w:r>
+        <w:t xml:space="preserve"> endringer </w:t>
+      </w:r>
+      <w:r>
+        <w:t xml:space="preserve">er </w:t>
+      </w:r>
+      <w:r>
+        <w:t xml:space="preserve">gjort, </w:t>
+      </w:r>
+      <w:r>
+        <w:t>av hvem</w:t>
+      </w:r>
+      <w:r>
+        <w:t>?</w:t>
+      </w:r>
+      <w:r>
+        <w:t>)</w:t>
       </w:r>
     </w:p>
     <w:p>
       <w:pPr>
         <w:pStyle w:val="Listeavsnitt"/>
-        <w:numPr>
-          <w:ilvl w:val="0"/>
-          <w:numId w:val="4"/>
-        </w:numPr>
-      </w:pPr>
-      <w:r>
-        <w:t xml:space="preserve">Versjonskontroll (når er endringer gjort, </w:t>
-      </w:r>
-      <w:r>
-        <w:t xml:space="preserve">av hvem, </w:t>
-      </w:r>
-      <w:r>
-        <w:t>hvilke endringer er gjort osv.)</w:t>
+      </w:pPr>
+    </w:p>
+    <w:p>
+      <w:pPr>
+        <w:rPr>
+          <w:color w:val="0070C0"/>
+        </w:rPr>
+      </w:pPr>
+      <w:r>
+        <w:rPr>
+          <w:color w:val="0070C0"/>
+        </w:rPr>
+        <w:t>Alle må opprette brukere, Even</w:t>
+      </w:r>
+      <w:r>
+        <w:rPr>
+          <w:color w:val="0070C0"/>
+        </w:rPr>
+        <w:t xml:space="preserve"> </w:t>
+      </w:r>
+      <w:r>
+        <w:rPr>
+          <w:color w:val="0070C0"/>
+        </w:rPr>
+        <w:t>må invitere.</w:t>
       </w:r>
     </w:p>
     <w:p/>
     <w:p>
-      <w:r>
-        <w:t>Alle må opprette brukere, jeg (Even) må invitere.</w:t>
-      </w:r>
-    </w:p>
-    <w:p>
-      <w:pPr>
-        <w:rPr>
-          <w:b/>
-          <w:bCs/>
-        </w:rPr>
-      </w:pPr>
-    </w:p>
-    <w:p>
-      <w:pPr>
-        <w:rPr>
-          <w:b/>
-          <w:bCs/>
-          <w:color w:val="FF0000"/>
-        </w:rPr>
-      </w:pPr>
-      <w:r>
-        <w:rPr>
-          <w:b/>
-          <w:bCs/>
-          <w:color w:val="FF0000"/>
-        </w:rPr>
-        <w:t xml:space="preserve">Steg 1: Opprette lokalt </w:t>
-      </w:r>
-      <w:r>
-        <w:rPr>
-          <w:b/>
-          <w:bCs/>
-          <w:color w:val="FF0000"/>
-        </w:rPr>
-        <w:t>filo</w:t>
-      </w:r>
-      <w:r>
-        <w:rPr>
-          <w:b/>
-          <w:bCs/>
-          <w:color w:val="FF0000"/>
-        </w:rPr>
-        <w:t>mråde</w:t>
-      </w:r>
-      <w:r>
-        <w:rPr>
-          <w:b/>
-          <w:bCs/>
-          <w:color w:val="FF0000"/>
-        </w:rPr>
-        <w:t xml:space="preserve"> («repository</w:t>
-      </w:r>
-      <w:r>
-        <w:rPr>
-          <w:b/>
-          <w:bCs/>
-          <w:color w:val="FF0000"/>
-        </w:rPr>
-        <w:t>»)</w:t>
-      </w:r>
-      <w:r>
-        <w:rPr>
-          <w:b/>
-          <w:bCs/>
-          <w:color w:val="FF0000"/>
-        </w:rPr>
-        <w:t xml:space="preserve"> på egen PC</w:t>
-      </w:r>
-      <w:r>
-        <w:rPr>
-          <w:b/>
-          <w:bCs/>
-          <w:color w:val="FF0000"/>
-        </w:rPr>
-        <w:t>. (Éngangsoperasjon)</w:t>
-      </w:r>
-    </w:p>
-    <w:p>
-      <w:pPr>
-        <w:rPr>
-          <w:color w:val="FF0000"/>
-          <w:u w:val="single"/>
-        </w:rPr>
-      </w:pPr>
-      <w:r>
-        <w:rPr>
-          <w:color w:val="FF0000"/>
-          <w:u w:val="single"/>
-        </w:rPr>
-        <w:t>I Github Desktop:</w:t>
-      </w:r>
-    </w:p>
-    <w:p>
-      <w:pPr>
-        <w:pStyle w:val="Listeavsnitt"/>
-        <w:numPr>
-          <w:ilvl w:val="0"/>
-          <w:numId w:val="1"/>
-        </w:numPr>
-        <w:rPr>
-          <w:color w:val="FF0000"/>
-          <w:lang w:val="en-US"/>
-        </w:rPr>
-      </w:pPr>
-      <w:r>
-        <w:rPr>
-          <w:color w:val="FF0000"/>
-          <w:lang w:val="en-US"/>
-        </w:rPr>
-        <w:t>File --&gt; New repository</w:t>
-      </w:r>
-    </w:p>
-    <w:p>
-      <w:pPr>
-        <w:pStyle w:val="Listeavsnitt"/>
-        <w:numPr>
-          <w:ilvl w:val="0"/>
-          <w:numId w:val="1"/>
-        </w:numPr>
-        <w:rPr>
-          <w:color w:val="FF0000"/>
-        </w:rPr>
-      </w:pPr>
-      <w:r>
-        <w:rPr>
-          <w:color w:val="FF0000"/>
-        </w:rPr>
-        <w:t>Gi navn (eks. VT</w:t>
-      </w:r>
-      <w:r>
-        <w:rPr>
-          <w:color w:val="FF0000"/>
-        </w:rPr>
-        <w:t>Pluss</w:t>
-      </w:r>
-      <w:r>
-        <w:rPr>
-          <w:color w:val="FF0000"/>
+      <w:pPr>
+        <w:rPr>
+          <w:b/>
+          <w:bCs/>
+        </w:rPr>
+      </w:pPr>
+      <w:r>
+        <w:rPr>
+          <w:b/>
+          <w:bCs/>
+        </w:rPr>
+        <w:t xml:space="preserve">Steg </w:t>
+      </w:r>
+      <w:r>
+        <w:rPr>
+          <w:b/>
+          <w:bCs/>
+        </w:rPr>
+        <w:t>1</w:t>
+      </w:r>
+      <w:r>
+        <w:rPr>
+          <w:b/>
+          <w:bCs/>
+        </w:rPr>
+        <w:t xml:space="preserve">: Koble opp mot VT+ sitt </w:t>
+      </w:r>
+      <w:proofErr w:type="spellStart"/>
+      <w:r>
+        <w:rPr>
+          <w:b/>
+          <w:bCs/>
+        </w:rPr>
+        <w:t>Github</w:t>
+      </w:r>
+      <w:proofErr w:type="spellEnd"/>
+      <w:r>
+        <w:rPr>
+          <w:b/>
+          <w:bCs/>
+        </w:rPr>
+        <w:t>-område</w:t>
+      </w:r>
+      <w:r>
+        <w:rPr>
+          <w:b/>
+          <w:bCs/>
+        </w:rPr>
+        <w:t xml:space="preserve"> online</w:t>
+      </w:r>
+      <w:r>
+        <w:rPr>
+          <w:b/>
+          <w:bCs/>
+        </w:rPr>
+        <w:t xml:space="preserve"> (</w:t>
+      </w:r>
+      <w:proofErr w:type="spellStart"/>
+      <w:r>
+        <w:rPr>
+          <w:b/>
+          <w:bCs/>
+        </w:rPr>
+        <w:t>Éngangsoperasjon</w:t>
+      </w:r>
+      <w:proofErr w:type="spellEnd"/>
+      <w:r>
+        <w:rPr>
+          <w:b/>
+          <w:bCs/>
         </w:rPr>
         <w:t>)</w:t>
-      </w:r>
-    </w:p>
-    <w:p>
-      <w:pPr>
-        <w:pStyle w:val="Listeavsnitt"/>
-        <w:numPr>
-          <w:ilvl w:val="0"/>
-          <w:numId w:val="1"/>
-        </w:numPr>
-        <w:rPr>
-          <w:color w:val="FF0000"/>
-        </w:rPr>
-      </w:pPr>
-      <w:r>
-        <w:rPr>
-          <w:color w:val="FF0000"/>
-        </w:rPr>
-        <w:t xml:space="preserve">Velg </w:t>
-      </w:r>
-      <w:r>
-        <w:rPr>
-          <w:color w:val="FF0000"/>
-        </w:rPr>
-        <w:t xml:space="preserve">en </w:t>
-      </w:r>
-      <w:r>
-        <w:rPr>
-          <w:color w:val="FF0000"/>
-        </w:rPr>
-        <w:t xml:space="preserve">ønsket, </w:t>
-      </w:r>
-      <w:r>
-        <w:rPr>
-          <w:color w:val="FF0000"/>
-          <w:u w:val="single"/>
-        </w:rPr>
-        <w:t>lokal</w:t>
-      </w:r>
-      <w:r>
-        <w:rPr>
-          <w:color w:val="FF0000"/>
-        </w:rPr>
-        <w:t xml:space="preserve"> mappe hvor </w:t>
-      </w:r>
-      <w:r>
-        <w:rPr>
-          <w:color w:val="FF0000"/>
-        </w:rPr>
-        <w:t>VT+-repository skal ligge hos deg.</w:t>
-      </w:r>
-    </w:p>
-    <w:p>
-      <w:pPr>
-        <w:pStyle w:val="Listeavsnitt"/>
-        <w:numPr>
-          <w:ilvl w:val="0"/>
-          <w:numId w:val="1"/>
-        </w:numPr>
-        <w:rPr>
-          <w:color w:val="FF0000"/>
-        </w:rPr>
-      </w:pPr>
-      <w:r>
-        <w:rPr>
-          <w:color w:val="FF0000"/>
-        </w:rPr>
-        <w:t>Trykk «Create repository».</w:t>
-      </w:r>
-    </w:p>
-    <w:p/>
-    <w:p>
-      <w:pPr>
-        <w:rPr>
-          <w:b/>
-          <w:bCs/>
-        </w:rPr>
-      </w:pPr>
-      <w:r>
-        <w:rPr>
-          <w:b/>
-          <w:bCs/>
-        </w:rPr>
-        <w:t>Steg 2: Koble opp mot VT+ sitt Github-område</w:t>
-      </w:r>
-      <w:r>
-        <w:rPr>
-          <w:b/>
-          <w:bCs/>
-        </w:rPr>
-        <w:t xml:space="preserve"> online</w:t>
-      </w:r>
-      <w:r>
-        <w:rPr>
-          <w:b/>
-          <w:bCs/>
-        </w:rPr>
-        <w:t xml:space="preserve"> </w:t>
-      </w:r>
-      <w:r>
-        <w:rPr>
-          <w:b/>
-          <w:bCs/>
-        </w:rPr>
-        <w:t>(Éngangsoperasjon)</w:t>
       </w:r>
     </w:p>
     <w:p>
@@ -376,7 +267,15 @@
         <w:t xml:space="preserve"> </w:t>
       </w:r>
       <w:r>
-        <w:t>søk opp «VT_Pluss»</w:t>
+        <w:t>søk opp «</w:t>
+      </w:r>
+      <w:proofErr w:type="spellStart"/>
+      <w:r>
+        <w:t>VT_Pluss</w:t>
+      </w:r>
+      <w:proofErr w:type="spellEnd"/>
+      <w:r>
+        <w:t>»</w:t>
       </w:r>
     </w:p>
     <w:p>
@@ -394,20 +293,28 @@
         <w:rPr>
           <w:lang w:val="nn-NO"/>
         </w:rPr>
-        <w:t>Kopier</w:t>
+        <w:t>Hent</w:t>
       </w:r>
       <w:r>
         <w:rPr>
           <w:lang w:val="nn-NO"/>
         </w:rPr>
-        <w:t xml:space="preserve"> URL</w:t>
-      </w:r>
+        <w:t xml:space="preserve"> </w:t>
+      </w:r>
+      <w:proofErr w:type="spellStart"/>
       <w:r>
         <w:rPr>
           <w:lang w:val="nn-NO"/>
         </w:rPr>
+        <w:t>URL</w:t>
+      </w:r>
+      <w:r>
+        <w:rPr>
+          <w:lang w:val="nn-NO"/>
+        </w:rPr>
         <w:t>en</w:t>
       </w:r>
+      <w:proofErr w:type="spellEnd"/>
       <w:r>
         <w:rPr>
           <w:lang w:val="nn-NO"/>
@@ -430,7 +337,7 @@
         <w:rPr>
           <w:lang w:val="nn-NO"/>
         </w:rPr>
-        <w:t>.</w:t>
+        <w:t xml:space="preserve"> under knappen «Code».</w:t>
       </w:r>
     </w:p>
     <w:p>
@@ -441,6 +348,9 @@
         <w:tab/>
       </w:r>
       <w:r>
+        <w:rPr>
+          <w:noProof/>
+        </w:rPr>
         <w:drawing>
           <wp:inline distT="0" distB="0" distL="0" distR="0" wp14:anchorId="3824340F" wp14:editId="5FEDE4EF">
             <wp:extent cx="3972479" cy="3162741"/>
@@ -490,7 +400,23 @@
           <w:u w:val="single"/>
           <w:lang w:val="en-US"/>
         </w:rPr>
-        <w:t>I Github Desktop:</w:t>
+        <w:t xml:space="preserve">I </w:t>
+      </w:r>
+      <w:proofErr w:type="spellStart"/>
+      <w:r>
+        <w:rPr>
+          <w:u w:val="single"/>
+          <w:lang w:val="en-US"/>
+        </w:rPr>
+        <w:t>Github</w:t>
+      </w:r>
+      <w:proofErr w:type="spellEnd"/>
+      <w:r>
+        <w:rPr>
+          <w:u w:val="single"/>
+          <w:lang w:val="en-US"/>
+        </w:rPr>
+        <w:t xml:space="preserve"> Desktop:</w:t>
       </w:r>
     </w:p>
     <w:p>
@@ -544,10 +470,16 @@
         <w:t xml:space="preserve">Velg ønsket </w:t>
       </w:r>
       <w:r>
-        <w:t>mappe hvor man vil ha repositoriet</w:t>
-      </w:r>
-      <w:r>
-        <w:t>.</w:t>
+        <w:t>lokal</w:t>
+      </w:r>
+      <w:r>
+        <w:t xml:space="preserve"> </w:t>
+      </w:r>
+      <w:r>
+        <w:t xml:space="preserve">mappe hvor man vil </w:t>
+      </w:r>
+      <w:r>
+        <w:t>«speile» dette området.</w:t>
       </w:r>
     </w:p>
     <w:p>
@@ -559,16 +491,38 @@
         </w:numPr>
       </w:pPr>
       <w:r>
-        <w:lastRenderedPageBreak/>
-        <w:t>Trykk «Clone».</w:t>
-      </w:r>
-    </w:p>
-    <w:p>
-      <w:r>
-        <w:t>Lokal ma</w:t>
-      </w:r>
-      <w:r>
-        <w:t>ppe vil nå inneholde det samme som området på nett.</w:t>
+        <w:t>Trykk «</w:t>
+      </w:r>
+      <w:proofErr w:type="spellStart"/>
+      <w:r>
+        <w:t>Clone</w:t>
+      </w:r>
+      <w:proofErr w:type="spellEnd"/>
+      <w:r>
+        <w:t>».</w:t>
+      </w:r>
+    </w:p>
+    <w:p>
+      <w:r>
+        <w:t>Den l</w:t>
+      </w:r>
+      <w:r>
+        <w:t>okal</w:t>
+      </w:r>
+      <w:r>
+        <w:t>e</w:t>
+      </w:r>
+      <w:r>
+        <w:t xml:space="preserve"> ma</w:t>
+      </w:r>
+      <w:r>
+        <w:t>ppe</w:t>
+      </w:r>
+      <w:r>
+        <w:t>n</w:t>
+      </w:r>
+      <w:r>
+        <w:t xml:space="preserve"> vil nå inneholde det samme som området på nett.</w:t>
       </w:r>
     </w:p>
     <w:p/>
@@ -584,44 +538,86 @@
           <w:b/>
           <w:bCs/>
         </w:rPr>
-        <w:t>---- MAN GJØR</w:t>
-      </w:r>
-      <w:r>
-        <w:rPr>
-          <w:b/>
-          <w:bCs/>
-        </w:rPr>
-        <w:t xml:space="preserve"> SÅ</w:t>
-      </w:r>
-      <w:r>
-        <w:rPr>
-          <w:b/>
-          <w:bCs/>
-        </w:rPr>
-        <w:t xml:space="preserve"> ENDRINGER I DATAFILENE LOKALT ---</w:t>
-      </w:r>
-    </w:p>
-    <w:p>
-      <w:pPr>
-        <w:rPr>
-          <w:b/>
-          <w:bCs/>
-        </w:rPr>
-      </w:pPr>
-    </w:p>
-    <w:p>
-      <w:pPr>
-        <w:rPr>
-          <w:b/>
-          <w:bCs/>
-        </w:rPr>
-      </w:pPr>
-      <w:r>
-        <w:rPr>
-          <w:b/>
-          <w:bCs/>
-        </w:rPr>
-        <w:t>Steg 3: Laste opp endringene man har gjort</w:t>
+        <w:t xml:space="preserve">---- </w:t>
+      </w:r>
+      <w:r>
+        <w:rPr>
+          <w:b/>
+          <w:bCs/>
+        </w:rPr>
+        <w:t>ETTER</w:t>
+      </w:r>
+      <w:r>
+        <w:rPr>
+          <w:b/>
+          <w:bCs/>
+        </w:rPr>
+        <w:t xml:space="preserve"> ENDRINGER I DATAFILENE LOKALT</w:t>
+      </w:r>
+      <w:r>
+        <w:rPr>
+          <w:b/>
+          <w:bCs/>
+        </w:rPr>
+        <w:t>:</w:t>
+      </w:r>
+      <w:r>
+        <w:rPr>
+          <w:b/>
+          <w:bCs/>
+        </w:rPr>
+        <w:t xml:space="preserve"> ---</w:t>
+      </w:r>
+    </w:p>
+    <w:p>
+      <w:pPr>
+        <w:rPr>
+          <w:b/>
+          <w:bCs/>
+        </w:rPr>
+      </w:pPr>
+    </w:p>
+    <w:p>
+      <w:pPr>
+        <w:rPr>
+          <w:b/>
+          <w:bCs/>
+        </w:rPr>
+      </w:pPr>
+      <w:r>
+        <w:rPr>
+          <w:b/>
+          <w:bCs/>
+        </w:rPr>
+        <w:t xml:space="preserve">Steg </w:t>
+      </w:r>
+      <w:r>
+        <w:rPr>
+          <w:b/>
+          <w:bCs/>
+        </w:rPr>
+        <w:t>2</w:t>
+      </w:r>
+      <w:r>
+        <w:rPr>
+          <w:b/>
+          <w:bCs/>
+        </w:rPr>
+        <w:t>: Laste opp</w:t>
+      </w:r>
+      <w:r>
+        <w:rPr>
+          <w:b/>
+          <w:bCs/>
+        </w:rPr>
+        <w:t xml:space="preserve"> (synkronisere)</w:t>
+      </w:r>
+      <w:r>
+        <w:rPr>
+          <w:b/>
+          <w:bCs/>
+        </w:rPr>
+        <w:t xml:space="preserve"> endringene man har gjort</w:t>
       </w:r>
     </w:p>
     <w:p>
@@ -634,7 +630,21 @@
         <w:rPr>
           <w:u w:val="single"/>
         </w:rPr>
-        <w:t>I Github Desktop:</w:t>
+        <w:t xml:space="preserve">I </w:t>
+      </w:r>
+      <w:proofErr w:type="spellStart"/>
+      <w:r>
+        <w:rPr>
+          <w:u w:val="single"/>
+        </w:rPr>
+        <w:t>Github</w:t>
+      </w:r>
+      <w:proofErr w:type="spellEnd"/>
+      <w:r>
+        <w:rPr>
+          <w:u w:val="single"/>
+        </w:rPr>
+        <w:t xml:space="preserve"> Desktop:</w:t>
       </w:r>
     </w:p>
     <w:p>
@@ -646,10 +656,25 @@
         </w:numPr>
       </w:pPr>
       <w:r>
+        <w:lastRenderedPageBreak/>
         <w:t>Legg inn en kort beskrivelse</w:t>
       </w:r>
       <w:r>
-        <w:t xml:space="preserve"> av hva som er gjort.</w:t>
+        <w:t xml:space="preserve"> av hva som er gjort</w:t>
+      </w:r>
+      <w:r>
+        <w:t xml:space="preserve"> i feltet ved siden av </w:t>
+      </w:r>
+      <w:r>
+        <w:t xml:space="preserve">«brukerikonet» sitt, og </w:t>
+      </w:r>
+      <w:proofErr w:type="spellStart"/>
+      <w:r>
+        <w:t>evnt</w:t>
+      </w:r>
+      <w:proofErr w:type="spellEnd"/>
+      <w:r>
+        <w:t>. en ytterligere beskrivelse i feltet under.</w:t>
       </w:r>
     </w:p>
     <w:p>
@@ -661,10 +686,34 @@
         </w:numPr>
       </w:pPr>
       <w:r>
-        <w:t>Trykk «Commit to main» og dere</w:t>
-      </w:r>
-      <w:r>
-        <w:t>tter «Push origin».</w:t>
+        <w:t>Trykk «</w:t>
+      </w:r>
+      <w:proofErr w:type="spellStart"/>
+      <w:r>
+        <w:t>Commit</w:t>
+      </w:r>
+      <w:proofErr w:type="spellEnd"/>
+      <w:r>
+        <w:t xml:space="preserve"> to </w:t>
+      </w:r>
+      <w:proofErr w:type="spellStart"/>
+      <w:r>
+        <w:t>main</w:t>
+      </w:r>
+      <w:proofErr w:type="spellEnd"/>
+      <w:r>
+        <w:t>» og dere</w:t>
+      </w:r>
+      <w:r>
+        <w:t xml:space="preserve">tter «Push </w:t>
+      </w:r>
+      <w:proofErr w:type="spellStart"/>
+      <w:r>
+        <w:t>origin</w:t>
+      </w:r>
+      <w:proofErr w:type="spellEnd"/>
+      <w:r>
+        <w:t>».</w:t>
       </w:r>
     </w:p>
     <w:p>
@@ -672,13 +721,17 @@
         <w:t>Nå ligger filen med beskrivelse online, tilgjengelig for alle</w:t>
       </w:r>
       <w:r>
-        <w:t>, med tidspunkt lastet opp, av hv</w:t>
-      </w:r>
-      <w:r>
-        <w:t>em osv.</w:t>
-      </w:r>
-    </w:p>
-    <w:p/>
+        <w:t>, med tidspunkt lastet opp</w:t>
+      </w:r>
+      <w:r>
+        <w:t xml:space="preserve"> osv.</w:t>
+      </w:r>
+    </w:p>
+    <w:p>
+      <w:r>
+        <w:t>Dersom man har endret en eksisterende fil, er det enkelt å se hva som er endret.</w:t>
+      </w:r>
+    </w:p>
     <w:sectPr>
       <w:pgSz w:w="11906" w:h="16838"/>
       <w:pgMar w:top="1417" w:right="1417" w:bottom="1417" w:left="1417" w:header="708" w:footer="708" w:gutter="0"/>

</xml_diff>